<commit_message>
Add in more content to conclusion
</commit_message>
<xml_diff>
--- a/fact-sheet/parts/conclusion.docx
+++ b/fact-sheet/parts/conclusion.docx
@@ -4,13 +4,14 @@
   <w:body>
     <w:p>
       <w:pPr>
-        <w:rPr>
-          <w:lang w:val="en-US"/>
+        <w:pStyle w:val="Title"/>
+        <w:rPr>
+          <w:rStyle w:val="Strong"/>
         </w:rPr>
       </w:pPr>
       <w:r>
         <w:rPr>
-          <w:lang w:val="en-US"/>
+          <w:rStyle w:val="Strong"/>
         </w:rPr>
         <w:t>Conclusion</w:t>
       </w:r>
@@ -25,14 +26,81 @@
     <w:p>
       <w:pPr>
         <w:rPr>
+          <w:rFonts w:ascii="Times New Roman" w:hAnsi="Times New Roman" w:cs="Times New Roman"/>
           <w:lang w:val="en-US"/>
         </w:rPr>
       </w:pPr>
       <w:r>
         <w:rPr>
+          <w:rFonts w:ascii="Times New Roman" w:hAnsi="Times New Roman" w:cs="Times New Roman"/>
           <w:lang w:val="en-US"/>
         </w:rPr>
         <w:t xml:space="preserve">To conclude, online tutoring platform plays an important role in enhancing the quality of education. Online tutoring is </w:t>
+      </w:r>
+      <w:r>
+        <w:rPr>
+          <w:rFonts w:ascii="Times New Roman" w:hAnsi="Times New Roman" w:cs="Times New Roman"/>
+          <w:lang w:val="en-US"/>
+        </w:rPr>
+        <w:t xml:space="preserve">more accessible and </w:t>
+      </w:r>
+      <w:r>
+        <w:rPr>
+          <w:rFonts w:ascii="Times New Roman" w:hAnsi="Times New Roman" w:cs="Times New Roman"/>
+          <w:lang w:val="en-US"/>
+        </w:rPr>
+        <w:t xml:space="preserve">cost effective compared to the traditional approach. While online tutoring has its cons, the benefits gained far overweight it disadvantages. </w:t>
+      </w:r>
+    </w:p>
+    <w:p>
+      <w:pPr>
+        <w:rPr>
+          <w:rFonts w:ascii="Times New Roman" w:hAnsi="Times New Roman" w:cs="Times New Roman"/>
+          <w:lang w:val="en-US"/>
+        </w:rPr>
+      </w:pPr>
+    </w:p>
+    <w:p>
+      <w:pPr>
+        <w:rPr>
+          <w:rFonts w:ascii="Times New Roman" w:hAnsi="Times New Roman" w:cs="Times New Roman"/>
+          <w:lang w:val="en-US"/>
+        </w:rPr>
+      </w:pPr>
+      <w:r>
+        <w:rPr>
+          <w:rFonts w:ascii="Times New Roman" w:hAnsi="Times New Roman" w:cs="Times New Roman"/>
+          <w:lang w:val="en-US"/>
+        </w:rPr>
+        <w:t xml:space="preserve">One might argue that there are a lots of competitors </w:t>
+      </w:r>
+      <w:r>
+        <w:rPr>
+          <w:rFonts w:ascii="Times New Roman" w:hAnsi="Times New Roman" w:cs="Times New Roman"/>
+          <w:lang w:val="en-US"/>
+        </w:rPr>
+        <w:t>implementing the similar platform. However, our proposed solution is different as our primary focus is to instill the concept of lifelong learning to the targeted audience</w:t>
+      </w:r>
+      <w:r>
+        <w:rPr>
+          <w:rFonts w:ascii="Times New Roman" w:hAnsi="Times New Roman" w:cs="Times New Roman"/>
+          <w:lang w:val="en-US"/>
+        </w:rPr>
+        <w:t xml:space="preserve">. With the aids of online tutoring platform, the increasing availability of education </w:t>
+      </w:r>
+      <w:r>
+        <w:rPr>
+          <w:rFonts w:ascii="Times New Roman" w:hAnsi="Times New Roman" w:cs="Times New Roman"/>
+          <w:lang w:val="en-US"/>
+        </w:rPr>
+        <w:t>lower the barrier</w:t>
+      </w:r>
+      <w:r>
+        <w:rPr>
+          <w:rFonts w:ascii="Times New Roman" w:hAnsi="Times New Roman" w:cs="Times New Roman"/>
+          <w:lang w:val="en-US"/>
+        </w:rPr>
+        <w:t xml:space="preserve"> to start learning, hence allow user to have an easy start on learning. </w:t>
       </w:r>
       <w:bookmarkStart w:id="0" w:name="_GoBack"/>
       <w:bookmarkEnd w:id="0"/>
@@ -473,6 +541,61 @@
     <w:semiHidden/>
     <w:unhideWhenUsed/>
   </w:style>
+  <w:style w:type="paragraph" w:styleId="Title">
+    <w:name w:val="Title"/>
+    <w:basedOn w:val="Normal"/>
+    <w:next w:val="Normal"/>
+    <w:link w:val="TitleChar"/>
+    <w:uiPriority w:val="10"/>
+    <w:qFormat/>
+    <w:rsid w:val="00565D3D"/>
+    <w:pPr>
+      <w:contextualSpacing/>
+    </w:pPr>
+    <w:rPr>
+      <w:rFonts w:asciiTheme="majorHAnsi" w:eastAsiaTheme="majorEastAsia" w:hAnsiTheme="majorHAnsi" w:cstheme="majorBidi"/>
+      <w:spacing w:val="-10"/>
+      <w:kern w:val="28"/>
+      <w:sz w:val="56"/>
+      <w:szCs w:val="56"/>
+    </w:rPr>
+  </w:style>
+  <w:style w:type="character" w:customStyle="1" w:styleId="TitleChar">
+    <w:name w:val="Title Char"/>
+    <w:basedOn w:val="DefaultParagraphFont"/>
+    <w:link w:val="Title"/>
+    <w:uiPriority w:val="10"/>
+    <w:rsid w:val="00565D3D"/>
+    <w:rPr>
+      <w:rFonts w:asciiTheme="majorHAnsi" w:eastAsiaTheme="majorEastAsia" w:hAnsiTheme="majorHAnsi" w:cstheme="majorBidi"/>
+      <w:spacing w:val="-10"/>
+      <w:kern w:val="28"/>
+      <w:sz w:val="56"/>
+      <w:szCs w:val="56"/>
+    </w:rPr>
+  </w:style>
+  <w:style w:type="character" w:styleId="Emphasis">
+    <w:name w:val="Emphasis"/>
+    <w:basedOn w:val="DefaultParagraphFont"/>
+    <w:uiPriority w:val="20"/>
+    <w:qFormat/>
+    <w:rsid w:val="00565D3D"/>
+    <w:rPr>
+      <w:i/>
+      <w:iCs/>
+    </w:rPr>
+  </w:style>
+  <w:style w:type="character" w:styleId="Strong">
+    <w:name w:val="Strong"/>
+    <w:basedOn w:val="DefaultParagraphFont"/>
+    <w:uiPriority w:val="22"/>
+    <w:qFormat/>
+    <w:rsid w:val="00565D3D"/>
+    <w:rPr>
+      <w:b/>
+      <w:bCs/>
+    </w:rPr>
+  </w:style>
 </w:styles>
 </file>
 
@@ -735,4 +858,16 @@
     </a:ext>
   </a:extLst>
 </a:theme>
+</file>
+
+<file path=customXml/item1.xml><?xml version="1.0" encoding="utf-8"?>
+<b:Sources xmlns:b="http://schemas.openxmlformats.org/officeDocument/2006/bibliography" xmlns="http://schemas.openxmlformats.org/officeDocument/2006/bibliography" SelectedStyle="/IEEE2006OfficeOnline.xsl" StyleName="IEEE"/>
+</file>
+
+<file path=customXml/itemProps1.xml><?xml version="1.0" encoding="utf-8"?>
+<ds:datastoreItem xmlns:ds="http://schemas.openxmlformats.org/officeDocument/2006/customXml" ds:itemID="{E73CA4C7-0D04-3346-BD19-A538B21E2C43}">
+  <ds:schemaRefs>
+    <ds:schemaRef ds:uri="http://schemas.openxmlformats.org/officeDocument/2006/bibliography"/>
+  </ds:schemaRefs>
+</ds:datastoreItem>
 </file>
</xml_diff>